<commit_message>
I did some stuff. Also added text to outline.
</commit_message>
<xml_diff>
--- a/Steps for small yellow croaker.docx
+++ b/Steps for small yellow croaker.docx
@@ -104,13 +104,7 @@
         <w:t xml:space="preserve"> they are generally fit to data to estimate </w:t>
       </w:r>
       <w:r>
-        <w:t xml:space="preserve">population parameters, which are then used to calculate quantities to be used in management, </w:t>
-      </w:r>
-      <w:r>
-        <w:t>like biomass or fis</w:t>
-      </w:r>
-      <w:r>
-        <w:t xml:space="preserve">hing mortality reference points. </w:t>
+        <w:t xml:space="preserve">population parameters, which are then used to calculate quantities to be used in management, like biomass or fishing mortality reference points. </w:t>
       </w:r>
       <w:r>
         <w:t xml:space="preserve"> </w:t>
@@ -137,7 +131,19 @@
         <w:t>LIST PRODUCTION MODEL ASSUMPTIONS</w:t>
       </w:r>
       <w:r>
-        <w:t>. Some of the assumptions are not realistic, and more complicated methods are often aimed at</w:t>
+        <w:t xml:space="preserve">. </w:t>
+      </w:r>
+      <w:r>
+        <w:rPr>
+          <w:highlight w:val="yellow"/>
+        </w:rPr>
+        <w:t>PRODUCTION MODELS APPEAR TO WORK WELL WHEN…</w:t>
+      </w:r>
+      <w:r>
+        <w:t xml:space="preserve"> </w:t>
+      </w:r>
+      <w:r>
+        <w:t>Some of the assumptions are not realistic, and more complicated methods are often aimed at</w:t>
       </w:r>
       <w:r>
         <w:t xml:space="preserve"> aligning the modeling framework with reality.</w:t>
@@ -155,7 +161,19 @@
         <w:t>THESE ASSUMPTIONS</w:t>
       </w:r>
       <w:r>
-        <w:t xml:space="preserve">.  Although an age-structured model is likely an improvement over a production model in many cases, it, too, assumes many things about the population in question.  For example, </w:t>
+        <w:t xml:space="preserve">.  </w:t>
+      </w:r>
+      <w:r>
+        <w:rPr>
+          <w:highlight w:val="yellow"/>
+        </w:rPr>
+        <w:t>AGE STRUCTURED MODELS WORK WELL WHEN</w:t>
+      </w:r>
+      <w:r>
+        <w:t xml:space="preserve">… </w:t>
+      </w:r>
+      <w:r>
+        <w:t xml:space="preserve">Although an age-structured model is likely an improvement over a production model in many cases, it, too, assumes many things about the population in question.  For example, </w:t>
       </w:r>
       <w:r>
         <w:rPr>
@@ -214,8 +232,6 @@
         <w:spacing w:after="0"/>
         <w:jc w:val="both"/>
       </w:pPr>
-      <w:bookmarkStart w:id="0" w:name="_GoBack"/>
-      <w:bookmarkEnd w:id="0"/>
     </w:p>
     <w:p>
       <w:pPr>
@@ -256,58 +272,28 @@
         <w:jc w:val="both"/>
       </w:pPr>
       <w:r>
-        <w:t>Here we tune an operating model to the observed catch and life history data for small yellow croaker in the East China Sea.</w:t>
-      </w:r>
-      <w:r>
-        <w:t xml:space="preserve">  Production models have often been used to assess stocks in China’s domestic waters, given the relatively low data requirements. </w:t>
-      </w:r>
-    </w:p>
-    <w:p>
-      <w:pPr>
-        <w:spacing w:after="0"/>
-        <w:jc w:val="both"/>
-      </w:pPr>
-    </w:p>
-    <w:p>
-      <w:pPr>
-        <w:spacing w:after="0"/>
-        <w:jc w:val="both"/>
-      </w:pPr>
-    </w:p>
-    <w:p>
-      <w:pPr>
-        <w:spacing w:after="0"/>
-        <w:jc w:val="both"/>
-      </w:pPr>
-      <w:r>
-        <w:t>Describe the process of assessment and assumptions</w:t>
-      </w:r>
-    </w:p>
-    <w:p>
-      <w:pPr>
-        <w:spacing w:after="0"/>
-        <w:jc w:val="both"/>
-      </w:pPr>
-      <w:r>
-        <w:t>Describe circumstances in which it works well</w:t>
-      </w:r>
-    </w:p>
-    <w:p>
-      <w:pPr>
-        <w:spacing w:after="0"/>
-        <w:jc w:val="both"/>
-      </w:pPr>
-      <w:r>
-        <w:t>Describe circumstances in which it has not worked well</w:t>
-      </w:r>
-    </w:p>
-    <w:p>
-      <w:pPr>
-        <w:spacing w:after="0"/>
-        <w:jc w:val="both"/>
-      </w:pPr>
-      <w:r>
-        <w:t>Why has it not worked well?</w:t>
+        <w:t>Here we tune</w:t>
+      </w:r>
+      <w:r>
+        <w:t>d</w:t>
+      </w:r>
+      <w:r>
+        <w:t xml:space="preserve"> an operating model to the observed catch and life history data for small yellow croaker in the East China Sea.</w:t>
+      </w:r>
+      <w:r>
+        <w:t xml:space="preserve">  Production models have often been used to assess stocks in China’s domestic waters, given the r</w:t>
+      </w:r>
+      <w:r>
+        <w:t xml:space="preserve">elatively low data requirements, so we first evaluated the performance of a production model in estimating quantities used in management. Age-structured assessments could be applied to the small yellow croaker population if additional data sources were available, so we also evaluated an age-structured assessment.  The last assessment we evaluated allowed growth, natural mortality, and selectivity to vary over time.  We conclude with a discussion about </w:t>
+      </w:r>
+      <w:r>
+        <w:rPr>
+          <w:highlight w:val="yellow"/>
+        </w:rPr>
+        <w:t>THESE THINGS</w:t>
+      </w:r>
+      <w:r>
+        <w:t>.</w:t>
       </w:r>
     </w:p>
     <w:p>
@@ -331,16 +317,16 @@
         <w:jc w:val="both"/>
       </w:pPr>
       <w:r>
+        <w:t>Case study</w:t>
+      </w:r>
+    </w:p>
+    <w:p>
+      <w:pPr>
+        <w:spacing w:after="0"/>
+        <w:jc w:val="both"/>
+      </w:pPr>
+      <w:r>
         <w:lastRenderedPageBreak/>
-        <w:t>Case study</w:t>
-      </w:r>
-    </w:p>
-    <w:p>
-      <w:pPr>
-        <w:spacing w:after="0"/>
-        <w:jc w:val="both"/>
-      </w:pPr>
-      <w:r>
         <w:t>Small yellow croaker fishing and life history, other background</w:t>
       </w:r>
     </w:p>
@@ -898,16 +884,16 @@
         <w:rPr>
           <w:i/>
         </w:rPr>
+        <w:t>Age structured model</w:t>
+      </w:r>
+    </w:p>
+    <w:p>
+      <w:pPr>
+        <w:spacing w:after="0"/>
+        <w:jc w:val="both"/>
+      </w:pPr>
+      <w:r>
         <w:lastRenderedPageBreak/>
-        <w:t>Age structured model</w:t>
-      </w:r>
-    </w:p>
-    <w:p>
-      <w:pPr>
-        <w:spacing w:after="0"/>
-        <w:jc w:val="both"/>
-      </w:pPr>
-      <w:r>
         <w:t>Time invariant</w:t>
       </w:r>
     </w:p>
@@ -947,6 +933,33 @@
         <w:jc w:val="both"/>
       </w:pPr>
       <w:r>
+        <w:t>Main results</w:t>
+      </w:r>
+    </w:p>
+    <w:p>
+      <w:pPr>
+        <w:spacing w:after="0"/>
+        <w:jc w:val="both"/>
+      </w:pPr>
+      <w:r>
+        <w:t>Explanation for main results</w:t>
+      </w:r>
+    </w:p>
+    <w:p>
+      <w:pPr>
+        <w:spacing w:after="0"/>
+        <w:jc w:val="both"/>
+      </w:pPr>
+      <w:r>
+        <w:t>How can this be applied elsewhere?</w:t>
+      </w:r>
+    </w:p>
+    <w:p>
+      <w:pPr>
+        <w:spacing w:after="0"/>
+        <w:jc w:val="both"/>
+      </w:pPr>
+      <w:r>
         <w:t>Where in the world are these assumptions met?</w:t>
       </w:r>
     </w:p>
@@ -982,41 +995,447 @@
         <w:jc w:val="both"/>
       </w:pPr>
       <w:r>
-        <w:t>DISCUSS PLASTICITY VS SELECTION</w:t>
-      </w:r>
-      <w:r>
-        <w:t>, SET UP NEXT PAPER</w:t>
-      </w:r>
-    </w:p>
-    <w:p>
-      <w:pPr>
-        <w:spacing w:after="0"/>
-        <w:jc w:val="both"/>
-      </w:pPr>
-    </w:p>
-    <w:p>
-      <w:pPr>
-        <w:spacing w:after="0"/>
-        <w:jc w:val="both"/>
-      </w:pPr>
-    </w:p>
-    <w:p>
-      <w:pPr>
-        <w:spacing w:after="0"/>
-        <w:jc w:val="both"/>
-      </w:pPr>
-    </w:p>
-    <w:p>
-      <w:pPr>
-        <w:spacing w:after="0"/>
-        <w:jc w:val="both"/>
-      </w:pPr>
-    </w:p>
-    <w:p>
-      <w:pPr>
-        <w:spacing w:after="0"/>
-        <w:jc w:val="both"/>
-      </w:pPr>
+        <w:t>DISCUSS PLASTICITY VS SELECTION, SET UP NEXT PAPER</w:t>
+      </w:r>
+    </w:p>
+    <w:p>
+      <w:pPr>
+        <w:spacing w:after="0"/>
+        <w:jc w:val="both"/>
+      </w:pPr>
+    </w:p>
+    <w:p>
+      <w:pPr>
+        <w:spacing w:after="0"/>
+        <w:jc w:val="both"/>
+      </w:pPr>
+    </w:p>
+    <w:p>
+      <w:pPr>
+        <w:spacing w:after="0"/>
+        <w:jc w:val="both"/>
+      </w:pPr>
+      <w:r>
+        <w:t xml:space="preserve">Figure 1. </w:t>
+      </w:r>
+      <w:r>
+        <w:t>Map, h</w:t>
+      </w:r>
+      <w:r>
+        <w:t>istory of fishery</w:t>
+      </w:r>
+      <w:r>
+        <w:t xml:space="preserve"> (catch and effort)</w:t>
+      </w:r>
+    </w:p>
+    <w:p>
+      <w:pPr>
+        <w:spacing w:after="0"/>
+        <w:jc w:val="both"/>
+      </w:pPr>
+      <w:r>
+        <w:t>Figure 2:</w:t>
+      </w:r>
+      <w:r>
+        <w:t xml:space="preserve"> life history changes.</w:t>
+      </w:r>
+    </w:p>
+    <w:p>
+      <w:pPr>
+        <w:spacing w:after="0"/>
+        <w:jc w:val="both"/>
+      </w:pPr>
+      <w:r>
+        <w:t>Figure 3</w:t>
+      </w:r>
+      <w:r>
+        <w:t>. Fits of production model with and without estimating initial biomass.</w:t>
+      </w:r>
+    </w:p>
+    <w:p>
+      <w:pPr>
+        <w:spacing w:after="0"/>
+        <w:jc w:val="both"/>
+      </w:pPr>
+      <w:r>
+        <w:t>Figure 4</w:t>
+      </w:r>
+      <w:r>
+        <w:t>. Fits of age-structured model.</w:t>
+      </w:r>
+    </w:p>
+    <w:p>
+      <w:pPr>
+        <w:spacing w:after="0"/>
+        <w:jc w:val="both"/>
+      </w:pPr>
+      <w:r>
+        <w:t>Figure 5</w:t>
+      </w:r>
+      <w:r>
+        <w:t>. Estimated population processes for age-structured model.</w:t>
+      </w:r>
+    </w:p>
+    <w:p>
+      <w:pPr>
+        <w:spacing w:after="0"/>
+        <w:jc w:val="both"/>
+      </w:pPr>
+      <w:r>
+        <w:t>Figure 6</w:t>
+      </w:r>
+      <w:r>
+        <w:t>. Relative error in reference points</w:t>
+      </w:r>
+    </w:p>
+    <w:p>
+      <w:pPr>
+        <w:spacing w:after="0"/>
+        <w:jc w:val="both"/>
+      </w:pPr>
+    </w:p>
+    <w:p>
+      <w:pPr>
+        <w:spacing w:after="0"/>
+      </w:pPr>
+      <w:r>
+        <w:t>SYC</w:t>
+      </w:r>
+    </w:p>
+    <w:p>
+      <w:pPr>
+        <w:spacing w:after="0"/>
+      </w:pPr>
+      <w:r>
+        <w:t xml:space="preserve">Research question:  </w:t>
+      </w:r>
+    </w:p>
+    <w:p>
+      <w:pPr>
+        <w:spacing w:after="0"/>
+      </w:pPr>
+    </w:p>
+    <w:p>
+      <w:pPr>
+        <w:spacing w:after="0"/>
+      </w:pPr>
+      <w:r>
+        <w:t>How does time-variation in population processes affect the estimation ability of commonly used stock assessment models?</w:t>
+      </w:r>
+    </w:p>
+    <w:p>
+      <w:pPr>
+        <w:spacing w:after="0"/>
+      </w:pPr>
+    </w:p>
+    <w:p>
+      <w:pPr>
+        <w:spacing w:after="0"/>
+      </w:pPr>
+      <w:r>
+        <w:t>Break a production model. Age-structured has more flexibility, does it do better? Nope. What if we tell the age-structured model something it needs to know (i.e. how natural mortality changes over time?).</w:t>
+      </w:r>
+    </w:p>
+    <w:p>
+      <w:pPr>
+        <w:spacing w:after="0"/>
+      </w:pPr>
+    </w:p>
+    <w:p>
+      <w:pPr>
+        <w:spacing w:after="0"/>
+      </w:pPr>
+      <w:r>
+        <w:t>Methods</w:t>
+      </w:r>
+    </w:p>
+    <w:p>
+      <w:pPr>
+        <w:spacing w:after="0"/>
+      </w:pPr>
+      <w:r>
+        <w:t>Describe tuning process</w:t>
+      </w:r>
+    </w:p>
+    <w:p>
+      <w:pPr>
+        <w:spacing w:after="0"/>
+      </w:pPr>
+    </w:p>
+    <w:p>
+      <w:pPr>
+        <w:spacing w:after="0"/>
+      </w:pPr>
+      <w:r>
+        <w:t>Operating models:</w:t>
+      </w:r>
+    </w:p>
+    <w:p>
+      <w:pPr>
+        <w:pStyle w:val="ListParagraph"/>
+        <w:numPr>
+          <w:ilvl w:val="0"/>
+          <w:numId w:val="5"/>
+        </w:numPr>
+        <w:spacing w:after="0"/>
+      </w:pPr>
+      <w:r>
+        <w:t>One ‘base’ case to show the estimation models will do their job. Pick a year in the middle of the time series to specify all parameters.</w:t>
+      </w:r>
+    </w:p>
+    <w:p>
+      <w:pPr>
+        <w:pStyle w:val="ListParagraph"/>
+        <w:numPr>
+          <w:ilvl w:val="0"/>
+          <w:numId w:val="5"/>
+        </w:numPr>
+        <w:spacing w:after="0"/>
+      </w:pPr>
+      <w:r>
+        <w:t>All time-varying parameters from the GAMs.</w:t>
+      </w:r>
+    </w:p>
+    <w:p>
+      <w:pPr>
+        <w:pStyle w:val="ListParagraph"/>
+        <w:numPr>
+          <w:ilvl w:val="0"/>
+          <w:numId w:val="5"/>
+        </w:numPr>
+        <w:spacing w:after="0"/>
+      </w:pPr>
+      <w:r>
+        <w:t>Time-varying parameters from GAMs except M, M is a declining function of effort. We do this because their estimates all come directly from ln(K) and some dumb formula. Make end point 0.2/year.</w:t>
+      </w:r>
+    </w:p>
+    <w:p>
+      <w:pPr>
+        <w:pStyle w:val="ListParagraph"/>
+        <w:numPr>
+          <w:ilvl w:val="0"/>
+          <w:numId w:val="5"/>
+        </w:numPr>
+        <w:spacing w:after="0"/>
+      </w:pPr>
+      <w:r>
+        <w:t xml:space="preserve">Be sure to estimate different </w:t>
+      </w:r>
+      <w:proofErr w:type="spellStart"/>
+      <w:r>
+        <w:t>Rzeros</w:t>
+      </w:r>
+      <w:proofErr w:type="spellEnd"/>
+      <w:r>
+        <w:t xml:space="preserve"> for each OM.</w:t>
+      </w:r>
+    </w:p>
+    <w:p>
+      <w:pPr>
+        <w:spacing w:after="0"/>
+      </w:pPr>
+    </w:p>
+    <w:p>
+      <w:pPr>
+        <w:spacing w:after="0"/>
+      </w:pPr>
+      <w:r>
+        <w:t>EM:</w:t>
+      </w:r>
+    </w:p>
+    <w:p>
+      <w:pPr>
+        <w:pStyle w:val="ListParagraph"/>
+        <w:numPr>
+          <w:ilvl w:val="0"/>
+          <w:numId w:val="6"/>
+        </w:numPr>
+        <w:spacing w:after="0"/>
+      </w:pPr>
+      <w:r>
+        <w:lastRenderedPageBreak/>
+        <w:t>Production model</w:t>
+      </w:r>
+    </w:p>
+    <w:p>
+      <w:pPr>
+        <w:pStyle w:val="ListParagraph"/>
+        <w:numPr>
+          <w:ilvl w:val="0"/>
+          <w:numId w:val="6"/>
+        </w:numPr>
+        <w:spacing w:after="0"/>
+      </w:pPr>
+      <w:r>
+        <w:t>Age-structured</w:t>
+      </w:r>
+    </w:p>
+    <w:p>
+      <w:pPr>
+        <w:pStyle w:val="ListParagraph"/>
+        <w:numPr>
+          <w:ilvl w:val="0"/>
+          <w:numId w:val="6"/>
+        </w:numPr>
+        <w:spacing w:after="0"/>
+      </w:pPr>
+      <w:r>
+        <w:t>Age-structured with some parameters fixed at ‘observed’ and allowing other parameters to vary? Perhaps natural mortality would be easiest here?</w:t>
+      </w:r>
+    </w:p>
+    <w:p>
+      <w:pPr>
+        <w:pStyle w:val="ListParagraph"/>
+        <w:numPr>
+          <w:ilvl w:val="0"/>
+          <w:numId w:val="6"/>
+        </w:numPr>
+        <w:spacing w:after="0"/>
+      </w:pPr>
+      <w:r>
+        <w:t>What year makes sense to start the assessment? (Change control file and pull code to make this work)</w:t>
+      </w:r>
+    </w:p>
+    <w:p>
+      <w:pPr>
+        <w:spacing w:after="0"/>
+      </w:pPr>
+    </w:p>
+    <w:p>
+      <w:pPr>
+        <w:spacing w:after="0"/>
+      </w:pPr>
+      <w:r>
+        <w:t>Figures:</w:t>
+      </w:r>
+    </w:p>
+    <w:p>
+      <w:pPr>
+        <w:pStyle w:val="ListParagraph"/>
+        <w:numPr>
+          <w:ilvl w:val="0"/>
+          <w:numId w:val="7"/>
+        </w:numPr>
+        <w:spacing w:after="0"/>
+      </w:pPr>
+      <w:r>
+        <w:t>Time-variation in parameters, catch, fishing effort.</w:t>
+      </w:r>
+    </w:p>
+    <w:p>
+      <w:pPr>
+        <w:pStyle w:val="ListParagraph"/>
+        <w:numPr>
+          <w:ilvl w:val="0"/>
+          <w:numId w:val="7"/>
+        </w:numPr>
+        <w:spacing w:after="0"/>
+      </w:pPr>
+      <w:r>
+        <w:t>Implied changes in population processes from 1.</w:t>
+      </w:r>
+    </w:p>
+    <w:p>
+      <w:pPr>
+        <w:pStyle w:val="ListParagraph"/>
+        <w:numPr>
+          <w:ilvl w:val="0"/>
+          <w:numId w:val="7"/>
+        </w:numPr>
+        <w:spacing w:after="0"/>
+      </w:pPr>
+      <w:r>
+        <w:t>Production model fits, production model RE in ref points from last year (this may also need a new function)</w:t>
+      </w:r>
+    </w:p>
+    <w:p>
+      <w:pPr>
+        <w:pStyle w:val="ListParagraph"/>
+        <w:numPr>
+          <w:ilvl w:val="0"/>
+          <w:numId w:val="7"/>
+        </w:numPr>
+        <w:spacing w:after="0"/>
+      </w:pPr>
+      <w:r>
+        <w:t>Age-structured fits (this will need a new function)</w:t>
+      </w:r>
+    </w:p>
+    <w:p>
+      <w:pPr>
+        <w:pStyle w:val="ListParagraph"/>
+        <w:numPr>
+          <w:ilvl w:val="0"/>
+          <w:numId w:val="7"/>
+        </w:numPr>
+        <w:spacing w:after="0"/>
+      </w:pPr>
+      <w:r>
+        <w:t>RE in age ref points (this should be fine)</w:t>
+      </w:r>
+    </w:p>
+    <w:p>
+      <w:pPr>
+        <w:pStyle w:val="ListParagraph"/>
+        <w:numPr>
+          <w:ilvl w:val="0"/>
+          <w:numId w:val="7"/>
+        </w:numPr>
+        <w:spacing w:after="0"/>
+      </w:pPr>
+      <w:r>
+        <w:t>Estimated population processes</w:t>
+      </w:r>
+    </w:p>
+    <w:p>
+      <w:pPr>
+        <w:spacing w:after="0"/>
+      </w:pPr>
+    </w:p>
+    <w:p>
+      <w:pPr>
+        <w:spacing w:after="0"/>
+      </w:pPr>
+      <w:r>
+        <w:t>Conclusions:</w:t>
+      </w:r>
+    </w:p>
+    <w:p>
+      <w:pPr>
+        <w:spacing w:after="0"/>
+      </w:pPr>
+      <w:r>
+        <w:t>Time-variation messes up production models bad. (Probably don’t even converge?)</w:t>
+      </w:r>
+    </w:p>
+    <w:p>
+      <w:pPr>
+        <w:spacing w:after="0"/>
+      </w:pPr>
+      <w:r>
+        <w:t>Time-variation messes up age-structured models bad. (Probably at least converges?)</w:t>
+      </w:r>
+    </w:p>
+    <w:p>
+      <w:pPr>
+        <w:spacing w:after="0"/>
+      </w:pPr>
+      <w:r>
+        <w:t>Knowing the changes over time in one or more processes can get you closer to the ‘truth’.</w:t>
+      </w:r>
+    </w:p>
+    <w:p>
+      <w:pPr>
+        <w:spacing w:after="0"/>
+      </w:pPr>
+    </w:p>
+    <w:p>
+      <w:pPr>
+        <w:spacing w:after="0"/>
+        <w:jc w:val="both"/>
+      </w:pPr>
+      <w:bookmarkStart w:id="0" w:name="_GoBack"/>
+      <w:bookmarkEnd w:id="0"/>
     </w:p>
     <w:sectPr>
       <w:pgSz w:w="12240" w:h="15840"/>
@@ -1120,6 +1539,95 @@
     </w:lvl>
   </w:abstractNum>
   <w:abstractNum w:abstractNumId="1" w15:restartNumberingAfterBreak="0">
+    <w:nsid w:val="292D5985"/>
+    <w:multiLevelType w:val="hybridMultilevel"/>
+    <w:tmpl w:val="22D835C6"/>
+    <w:lvl w:ilvl="0" w:tplc="0409000F">
+      <w:start w:val="1"/>
+      <w:numFmt w:val="decimal"/>
+      <w:lvlText w:val="%1."/>
+      <w:lvlJc w:val="left"/>
+      <w:pPr>
+        <w:ind w:left="720" w:hanging="360"/>
+      </w:pPr>
+      <w:rPr>
+        <w:rFonts w:hint="default"/>
+      </w:rPr>
+    </w:lvl>
+    <w:lvl w:ilvl="1" w:tplc="04090019" w:tentative="1">
+      <w:start w:val="1"/>
+      <w:numFmt w:val="lowerLetter"/>
+      <w:lvlText w:val="%2."/>
+      <w:lvlJc w:val="left"/>
+      <w:pPr>
+        <w:ind w:left="1440" w:hanging="360"/>
+      </w:pPr>
+    </w:lvl>
+    <w:lvl w:ilvl="2" w:tplc="0409001B" w:tentative="1">
+      <w:start w:val="1"/>
+      <w:numFmt w:val="lowerRoman"/>
+      <w:lvlText w:val="%3."/>
+      <w:lvlJc w:val="right"/>
+      <w:pPr>
+        <w:ind w:left="2160" w:hanging="180"/>
+      </w:pPr>
+    </w:lvl>
+    <w:lvl w:ilvl="3" w:tplc="0409000F" w:tentative="1">
+      <w:start w:val="1"/>
+      <w:numFmt w:val="decimal"/>
+      <w:lvlText w:val="%4."/>
+      <w:lvlJc w:val="left"/>
+      <w:pPr>
+        <w:ind w:left="2880" w:hanging="360"/>
+      </w:pPr>
+    </w:lvl>
+    <w:lvl w:ilvl="4" w:tplc="04090019" w:tentative="1">
+      <w:start w:val="1"/>
+      <w:numFmt w:val="lowerLetter"/>
+      <w:lvlText w:val="%5."/>
+      <w:lvlJc w:val="left"/>
+      <w:pPr>
+        <w:ind w:left="3600" w:hanging="360"/>
+      </w:pPr>
+    </w:lvl>
+    <w:lvl w:ilvl="5" w:tplc="0409001B" w:tentative="1">
+      <w:start w:val="1"/>
+      <w:numFmt w:val="lowerRoman"/>
+      <w:lvlText w:val="%6."/>
+      <w:lvlJc w:val="right"/>
+      <w:pPr>
+        <w:ind w:left="4320" w:hanging="180"/>
+      </w:pPr>
+    </w:lvl>
+    <w:lvl w:ilvl="6" w:tplc="0409000F" w:tentative="1">
+      <w:start w:val="1"/>
+      <w:numFmt w:val="decimal"/>
+      <w:lvlText w:val="%7."/>
+      <w:lvlJc w:val="left"/>
+      <w:pPr>
+        <w:ind w:left="5040" w:hanging="360"/>
+      </w:pPr>
+    </w:lvl>
+    <w:lvl w:ilvl="7" w:tplc="04090019" w:tentative="1">
+      <w:start w:val="1"/>
+      <w:numFmt w:val="lowerLetter"/>
+      <w:lvlText w:val="%8."/>
+      <w:lvlJc w:val="left"/>
+      <w:pPr>
+        <w:ind w:left="5760" w:hanging="360"/>
+      </w:pPr>
+    </w:lvl>
+    <w:lvl w:ilvl="8" w:tplc="0409001B" w:tentative="1">
+      <w:start w:val="1"/>
+      <w:numFmt w:val="lowerRoman"/>
+      <w:lvlText w:val="%9."/>
+      <w:lvlJc w:val="right"/>
+      <w:pPr>
+        <w:ind w:left="6480" w:hanging="180"/>
+      </w:pPr>
+    </w:lvl>
+  </w:abstractNum>
+  <w:abstractNum w:abstractNumId="2" w15:restartNumberingAfterBreak="0">
     <w:nsid w:val="37394CE1"/>
     <w:multiLevelType w:val="hybridMultilevel"/>
     <w:tmpl w:val="675EF6F6"/>
@@ -1208,7 +1716,96 @@
       </w:pPr>
     </w:lvl>
   </w:abstractNum>
-  <w:abstractNum w:abstractNumId="2" w15:restartNumberingAfterBreak="0">
+  <w:abstractNum w:abstractNumId="3" w15:restartNumberingAfterBreak="0">
+    <w:nsid w:val="4DB9019E"/>
+    <w:multiLevelType w:val="hybridMultilevel"/>
+    <w:tmpl w:val="48B81A18"/>
+    <w:lvl w:ilvl="0" w:tplc="0409000F">
+      <w:start w:val="1"/>
+      <w:numFmt w:val="decimal"/>
+      <w:lvlText w:val="%1."/>
+      <w:lvlJc w:val="left"/>
+      <w:pPr>
+        <w:ind w:left="720" w:hanging="360"/>
+      </w:pPr>
+      <w:rPr>
+        <w:rFonts w:hint="default"/>
+      </w:rPr>
+    </w:lvl>
+    <w:lvl w:ilvl="1" w:tplc="04090019" w:tentative="1">
+      <w:start w:val="1"/>
+      <w:numFmt w:val="lowerLetter"/>
+      <w:lvlText w:val="%2."/>
+      <w:lvlJc w:val="left"/>
+      <w:pPr>
+        <w:ind w:left="1440" w:hanging="360"/>
+      </w:pPr>
+    </w:lvl>
+    <w:lvl w:ilvl="2" w:tplc="0409001B" w:tentative="1">
+      <w:start w:val="1"/>
+      <w:numFmt w:val="lowerRoman"/>
+      <w:lvlText w:val="%3."/>
+      <w:lvlJc w:val="right"/>
+      <w:pPr>
+        <w:ind w:left="2160" w:hanging="180"/>
+      </w:pPr>
+    </w:lvl>
+    <w:lvl w:ilvl="3" w:tplc="0409000F" w:tentative="1">
+      <w:start w:val="1"/>
+      <w:numFmt w:val="decimal"/>
+      <w:lvlText w:val="%4."/>
+      <w:lvlJc w:val="left"/>
+      <w:pPr>
+        <w:ind w:left="2880" w:hanging="360"/>
+      </w:pPr>
+    </w:lvl>
+    <w:lvl w:ilvl="4" w:tplc="04090019" w:tentative="1">
+      <w:start w:val="1"/>
+      <w:numFmt w:val="lowerLetter"/>
+      <w:lvlText w:val="%5."/>
+      <w:lvlJc w:val="left"/>
+      <w:pPr>
+        <w:ind w:left="3600" w:hanging="360"/>
+      </w:pPr>
+    </w:lvl>
+    <w:lvl w:ilvl="5" w:tplc="0409001B" w:tentative="1">
+      <w:start w:val="1"/>
+      <w:numFmt w:val="lowerRoman"/>
+      <w:lvlText w:val="%6."/>
+      <w:lvlJc w:val="right"/>
+      <w:pPr>
+        <w:ind w:left="4320" w:hanging="180"/>
+      </w:pPr>
+    </w:lvl>
+    <w:lvl w:ilvl="6" w:tplc="0409000F" w:tentative="1">
+      <w:start w:val="1"/>
+      <w:numFmt w:val="decimal"/>
+      <w:lvlText w:val="%7."/>
+      <w:lvlJc w:val="left"/>
+      <w:pPr>
+        <w:ind w:left="5040" w:hanging="360"/>
+      </w:pPr>
+    </w:lvl>
+    <w:lvl w:ilvl="7" w:tplc="04090019" w:tentative="1">
+      <w:start w:val="1"/>
+      <w:numFmt w:val="lowerLetter"/>
+      <w:lvlText w:val="%8."/>
+      <w:lvlJc w:val="left"/>
+      <w:pPr>
+        <w:ind w:left="5760" w:hanging="360"/>
+      </w:pPr>
+    </w:lvl>
+    <w:lvl w:ilvl="8" w:tplc="0409001B" w:tentative="1">
+      <w:start w:val="1"/>
+      <w:numFmt w:val="lowerRoman"/>
+      <w:lvlText w:val="%9."/>
+      <w:lvlJc w:val="right"/>
+      <w:pPr>
+        <w:ind w:left="6480" w:hanging="180"/>
+      </w:pPr>
+    </w:lvl>
+  </w:abstractNum>
+  <w:abstractNum w:abstractNumId="4" w15:restartNumberingAfterBreak="0">
     <w:nsid w:val="55F03243"/>
     <w:multiLevelType w:val="hybridMultilevel"/>
     <w:tmpl w:val="6BBED6BE"/>
@@ -1297,7 +1894,96 @@
       </w:pPr>
     </w:lvl>
   </w:abstractNum>
-  <w:abstractNum w:abstractNumId="3" w15:restartNumberingAfterBreak="0">
+  <w:abstractNum w:abstractNumId="5" w15:restartNumberingAfterBreak="0">
+    <w:nsid w:val="7B8B4AA7"/>
+    <w:multiLevelType w:val="hybridMultilevel"/>
+    <w:tmpl w:val="5CEE87B6"/>
+    <w:lvl w:ilvl="0" w:tplc="0409000F">
+      <w:start w:val="1"/>
+      <w:numFmt w:val="decimal"/>
+      <w:lvlText w:val="%1."/>
+      <w:lvlJc w:val="left"/>
+      <w:pPr>
+        <w:ind w:left="720" w:hanging="360"/>
+      </w:pPr>
+      <w:rPr>
+        <w:rFonts w:hint="default"/>
+      </w:rPr>
+    </w:lvl>
+    <w:lvl w:ilvl="1" w:tplc="04090019" w:tentative="1">
+      <w:start w:val="1"/>
+      <w:numFmt w:val="lowerLetter"/>
+      <w:lvlText w:val="%2."/>
+      <w:lvlJc w:val="left"/>
+      <w:pPr>
+        <w:ind w:left="1440" w:hanging="360"/>
+      </w:pPr>
+    </w:lvl>
+    <w:lvl w:ilvl="2" w:tplc="0409001B" w:tentative="1">
+      <w:start w:val="1"/>
+      <w:numFmt w:val="lowerRoman"/>
+      <w:lvlText w:val="%3."/>
+      <w:lvlJc w:val="right"/>
+      <w:pPr>
+        <w:ind w:left="2160" w:hanging="180"/>
+      </w:pPr>
+    </w:lvl>
+    <w:lvl w:ilvl="3" w:tplc="0409000F" w:tentative="1">
+      <w:start w:val="1"/>
+      <w:numFmt w:val="decimal"/>
+      <w:lvlText w:val="%4."/>
+      <w:lvlJc w:val="left"/>
+      <w:pPr>
+        <w:ind w:left="2880" w:hanging="360"/>
+      </w:pPr>
+    </w:lvl>
+    <w:lvl w:ilvl="4" w:tplc="04090019" w:tentative="1">
+      <w:start w:val="1"/>
+      <w:numFmt w:val="lowerLetter"/>
+      <w:lvlText w:val="%5."/>
+      <w:lvlJc w:val="left"/>
+      <w:pPr>
+        <w:ind w:left="3600" w:hanging="360"/>
+      </w:pPr>
+    </w:lvl>
+    <w:lvl w:ilvl="5" w:tplc="0409001B" w:tentative="1">
+      <w:start w:val="1"/>
+      <w:numFmt w:val="lowerRoman"/>
+      <w:lvlText w:val="%6."/>
+      <w:lvlJc w:val="right"/>
+      <w:pPr>
+        <w:ind w:left="4320" w:hanging="180"/>
+      </w:pPr>
+    </w:lvl>
+    <w:lvl w:ilvl="6" w:tplc="0409000F" w:tentative="1">
+      <w:start w:val="1"/>
+      <w:numFmt w:val="decimal"/>
+      <w:lvlText w:val="%7."/>
+      <w:lvlJc w:val="left"/>
+      <w:pPr>
+        <w:ind w:left="5040" w:hanging="360"/>
+      </w:pPr>
+    </w:lvl>
+    <w:lvl w:ilvl="7" w:tplc="04090019" w:tentative="1">
+      <w:start w:val="1"/>
+      <w:numFmt w:val="lowerLetter"/>
+      <w:lvlText w:val="%8."/>
+      <w:lvlJc w:val="left"/>
+      <w:pPr>
+        <w:ind w:left="5760" w:hanging="360"/>
+      </w:pPr>
+    </w:lvl>
+    <w:lvl w:ilvl="8" w:tplc="0409001B" w:tentative="1">
+      <w:start w:val="1"/>
+      <w:numFmt w:val="lowerRoman"/>
+      <w:lvlText w:val="%9."/>
+      <w:lvlJc w:val="right"/>
+      <w:pPr>
+        <w:ind w:left="6480" w:hanging="180"/>
+      </w:pPr>
+    </w:lvl>
+  </w:abstractNum>
+  <w:abstractNum w:abstractNumId="6" w15:restartNumberingAfterBreak="0">
     <w:nsid w:val="7FAE0814"/>
     <w:multiLevelType w:val="hybridMultilevel"/>
     <w:tmpl w:val="01F222EE"/>
@@ -1387,15 +2073,24 @@
     </w:lvl>
   </w:abstractNum>
   <w:num w:numId="1">
-    <w:abstractNumId w:val="2"/>
+    <w:abstractNumId w:val="4"/>
   </w:num>
   <w:num w:numId="2">
     <w:abstractNumId w:val="0"/>
   </w:num>
   <w:num w:numId="3">
+    <w:abstractNumId w:val="2"/>
+  </w:num>
+  <w:num w:numId="4">
+    <w:abstractNumId w:val="6"/>
+  </w:num>
+  <w:num w:numId="5">
+    <w:abstractNumId w:val="5"/>
+  </w:num>
+  <w:num w:numId="6">
     <w:abstractNumId w:val="1"/>
   </w:num>
-  <w:num w:numId="4">
+  <w:num w:numId="7">
     <w:abstractNumId w:val="3"/>
   </w:num>
 </w:numbering>

</xml_diff>